<commit_message>
Inicio projeto e cont doc
</commit_message>
<xml_diff>
--- a/DocumentoTrabalho.docx
+++ b/DocumentoTrabalho.docx
@@ -934,21 +934,7 @@
           <w:rFonts w:asciiTheme="minorHAnsi" w:hAnsiTheme="minorHAnsi" w:cstheme="minorHAnsi"/>
           <w:szCs w:val="24"/>
         </w:rPr>
-        <w:t xml:space="preserve">Informar se o </w:t>
-      </w:r>
-      <w:r>
-        <w:rPr>
-          <w:rFonts w:asciiTheme="minorHAnsi" w:hAnsiTheme="minorHAnsi" w:cstheme="minorHAnsi"/>
-          <w:szCs w:val="24"/>
-        </w:rPr>
-        <w:t>funcionário</w:t>
-      </w:r>
-      <w:r>
-        <w:rPr>
-          <w:rFonts w:asciiTheme="minorHAnsi" w:hAnsiTheme="minorHAnsi" w:cstheme="minorHAnsi"/>
-          <w:szCs w:val="24"/>
-        </w:rPr>
-        <w:t xml:space="preserve"> é administrador</w:t>
+        <w:t>Informar se o funcionário é administrador</w:t>
       </w:r>
     </w:p>
     <w:p>
@@ -2353,14 +2339,7 @@
           <w:szCs w:val="24"/>
         </w:rPr>
         <w:lastRenderedPageBreak/>
-        <w:t xml:space="preserve">Alterar data </w:t>
-      </w:r>
-      <w:r>
-        <w:rPr>
-          <w:rFonts w:asciiTheme="minorHAnsi" w:hAnsiTheme="minorHAnsi" w:cstheme="minorHAnsi"/>
-          <w:szCs w:val="24"/>
-        </w:rPr>
-        <w:t>da manutenção</w:t>
+        <w:t>Alterar data da manutenção</w:t>
       </w:r>
     </w:p>
     <w:p>
@@ -2795,7 +2774,7 @@
           <w:lang w:val="en-US" w:eastAsia="pt-BR"/>
         </w:rPr>
         <w:pict w14:anchorId="34C8FB1F">
-          <v:shape id="_x0000_i1030" type="#_x0000_t75" style="width:453pt;height:411pt">
+          <v:shape id="_x0000_i1028" type="#_x0000_t75" style="width:453pt;height:411pt">
             <v:imagedata r:id="rId12" o:title="Gestão Concessionária - Diagrama de Classe (1)"/>
           </v:shape>
         </w:pict>
@@ -2812,6 +2791,7 @@
         <w:rPr>
           <w:rFonts w:asciiTheme="minorHAnsi" w:hAnsiTheme="minorHAnsi" w:cstheme="minorHAnsi"/>
         </w:rPr>
+        <w:lastRenderedPageBreak/>
         <w:t xml:space="preserve">Diagrama de </w:t>
       </w:r>
       <w:r>
@@ -2823,13 +2803,114 @@
     </w:p>
     <w:p>
       <w:pPr>
+        <w:ind w:firstLine="0"/>
+        <w:jc w:val="center"/>
         <w:rPr>
           <w:rFonts w:asciiTheme="minorHAnsi" w:hAnsiTheme="minorHAnsi" w:cstheme="minorHAnsi"/>
           <w:szCs w:val="24"/>
           <w:lang w:val="en-US" w:eastAsia="pt-BR"/>
         </w:rPr>
       </w:pPr>
+      <w:r>
+        <w:rPr>
+          <w:rFonts w:asciiTheme="minorHAnsi" w:hAnsiTheme="minorHAnsi" w:cstheme="minorHAnsi"/>
+          <w:szCs w:val="24"/>
+          <w:lang w:val="en-US" w:eastAsia="pt-BR"/>
+        </w:rPr>
+        <w:pict w14:anchorId="5FC8C425">
+          <v:shape id="_x0000_i1031" type="#_x0000_t75" style="width:453pt;height:396.75pt">
+            <v:imagedata r:id="rId13" o:title="Cópia de Diagrama de Sequencia 1 (1)"/>
+          </v:shape>
+        </w:pict>
+      </w:r>
+    </w:p>
+    <w:p>
+      <w:pPr>
+        <w:ind w:firstLine="0"/>
+        <w:jc w:val="center"/>
+        <w:rPr>
+          <w:rFonts w:asciiTheme="minorHAnsi" w:hAnsiTheme="minorHAnsi" w:cstheme="minorHAnsi"/>
+          <w:szCs w:val="24"/>
+          <w:lang w:val="en-US" w:eastAsia="pt-BR"/>
+        </w:rPr>
+      </w:pPr>
+      <w:r>
+        <w:rPr>
+          <w:rFonts w:asciiTheme="minorHAnsi" w:hAnsiTheme="minorHAnsi" w:cstheme="minorHAnsi"/>
+          <w:szCs w:val="24"/>
+          <w:lang w:val="en-US" w:eastAsia="pt-BR"/>
+        </w:rPr>
+        <w:lastRenderedPageBreak/>
+        <w:pict w14:anchorId="5D5CC39A">
+          <v:shape id="_x0000_i1033" type="#_x0000_t75" style="width:453pt;height:351pt">
+            <v:imagedata r:id="rId14" o:title="Gestão Concessionária - Diagrama de Sequência"/>
+          </v:shape>
+        </w:pict>
+      </w:r>
+    </w:p>
+    <w:p>
+      <w:pPr>
+        <w:ind w:firstLine="0"/>
+        <w:jc w:val="center"/>
+        <w:rPr>
+          <w:rFonts w:asciiTheme="minorHAnsi" w:hAnsiTheme="minorHAnsi" w:cstheme="minorHAnsi"/>
+          <w:szCs w:val="24"/>
+          <w:lang w:val="en-US" w:eastAsia="pt-BR"/>
+        </w:rPr>
+      </w:pPr>
+    </w:p>
+    <w:p>
+      <w:pPr>
+        <w:pStyle w:val="Ttulo2"/>
+        <w:rPr>
+          <w:rFonts w:asciiTheme="minorHAnsi" w:hAnsiTheme="minorHAnsi" w:cstheme="minorHAnsi"/>
+        </w:rPr>
+      </w:pPr>
+      <w:r>
+        <w:rPr>
+          <w:rFonts w:asciiTheme="minorHAnsi" w:hAnsiTheme="minorHAnsi" w:cstheme="minorHAnsi"/>
+        </w:rPr>
+        <w:t xml:space="preserve">Diagrama de </w:t>
+      </w:r>
+      <w:r>
+        <w:rPr>
+          <w:rFonts w:asciiTheme="minorHAnsi" w:hAnsiTheme="minorHAnsi" w:cstheme="minorHAnsi"/>
+        </w:rPr>
+        <w:t>ATIVIDADES</w:t>
+      </w:r>
+    </w:p>
+    <w:p>
+      <w:pPr>
+        <w:rPr>
+          <w:rFonts w:asciiTheme="minorHAnsi" w:hAnsiTheme="minorHAnsi" w:cstheme="minorHAnsi"/>
+          <w:szCs w:val="24"/>
+        </w:rPr>
+      </w:pPr>
       <w:bookmarkStart w:id="4" w:name="_GoBack"/>
+      <w:bookmarkEnd w:id="4"/>
+    </w:p>
+    <w:p>
+      <w:pPr>
+        <w:pStyle w:val="Ttulo2"/>
+        <w:rPr>
+          <w:rFonts w:asciiTheme="minorHAnsi" w:hAnsiTheme="minorHAnsi" w:cstheme="minorHAnsi"/>
+        </w:rPr>
+      </w:pPr>
+      <w:r>
+        <w:rPr>
+          <w:rFonts w:asciiTheme="minorHAnsi" w:hAnsiTheme="minorHAnsi" w:cstheme="minorHAnsi"/>
+        </w:rPr>
+        <w:t>Protótipo</w:t>
+      </w:r>
+    </w:p>
+    <w:p>
+      <w:pPr>
+        <w:rPr>
+          <w:rFonts w:asciiTheme="minorHAnsi" w:hAnsiTheme="minorHAnsi" w:cstheme="minorHAnsi"/>
+          <w:szCs w:val="24"/>
+          <w:lang w:val="en-US" w:eastAsia="pt-BR"/>
+        </w:rPr>
+      </w:pPr>
       <w:r>
         <w:rPr>
           <w:rFonts w:asciiTheme="minorHAnsi" w:hAnsiTheme="minorHAnsi" w:cstheme="minorHAnsi"/>
@@ -2869,38 +2950,18 @@
           <w:shd w:val="clear" w:color="auto" w:fill="FFFFFF"/>
           <w:lang w:val="en-US" w:eastAsia="pt-BR"/>
         </w:rPr>
-        <w:t>2 a 4 diagramas</w:t>
-      </w:r>
-      <w:r>
-        <w:rPr>
-          <w:rFonts w:asciiTheme="minorHAnsi" w:hAnsiTheme="minorHAnsi" w:cstheme="minorHAnsi"/>
-          <w:szCs w:val="24"/>
-          <w:shd w:val="clear" w:color="auto" w:fill="FFFFFF"/>
+        <w:t xml:space="preserve">5 telas </w:t>
+      </w:r>
+    </w:p>
+    <w:p>
+      <w:pPr>
+        <w:ind w:firstLine="0"/>
+        <w:rPr>
+          <w:rFonts w:asciiTheme="minorHAnsi" w:hAnsiTheme="minorHAnsi" w:cstheme="minorHAnsi"/>
+          <w:szCs w:val="24"/>
           <w:lang w:val="en-US" w:eastAsia="pt-BR"/>
         </w:rPr>
-        <w:t>.</w:t>
-      </w:r>
-    </w:p>
-    <w:bookmarkEnd w:id="4"/>
-    <w:p>
-      <w:pPr>
-        <w:pStyle w:val="Ttulo2"/>
-        <w:rPr>
-          <w:rFonts w:asciiTheme="minorHAnsi" w:hAnsiTheme="minorHAnsi" w:cstheme="minorHAnsi"/>
-        </w:rPr>
-      </w:pPr>
-      <w:r>
-        <w:rPr>
-          <w:rFonts w:asciiTheme="minorHAnsi" w:hAnsiTheme="minorHAnsi" w:cstheme="minorHAnsi"/>
-        </w:rPr>
-        <w:t xml:space="preserve">Diagrama de </w:t>
-      </w:r>
-      <w:r>
-        <w:rPr>
-          <w:rFonts w:asciiTheme="minorHAnsi" w:hAnsiTheme="minorHAnsi" w:cstheme="minorHAnsi"/>
-        </w:rPr>
-        <w:t>ATIVIDADES</w:t>
-      </w:r>
+      </w:pPr>
     </w:p>
     <w:p>
       <w:pPr>
@@ -2910,6 +2971,30 @@
           <w:lang w:val="en-US" w:eastAsia="pt-BR"/>
         </w:rPr>
       </w:pPr>
+    </w:p>
+    <w:p>
+      <w:pPr>
+        <w:pStyle w:val="Ttulo1"/>
+        <w:rPr>
+          <w:rFonts w:asciiTheme="minorHAnsi" w:hAnsiTheme="minorHAnsi" w:cstheme="minorHAnsi"/>
+        </w:rPr>
+      </w:pPr>
+      <w:bookmarkStart w:id="5" w:name="_Toc96678218"/>
+      <w:r>
+        <w:rPr>
+          <w:rFonts w:asciiTheme="minorHAnsi" w:hAnsiTheme="minorHAnsi" w:cstheme="minorHAnsi"/>
+        </w:rPr>
+        <w:t>CONSIDERAÇÕES FINAIS</w:t>
+      </w:r>
+      <w:bookmarkEnd w:id="5"/>
+    </w:p>
+    <w:p>
+      <w:pPr>
+        <w:rPr>
+          <w:rFonts w:asciiTheme="minorHAnsi" w:hAnsiTheme="minorHAnsi" w:cstheme="minorHAnsi"/>
+          <w:szCs w:val="24"/>
+        </w:rPr>
+      </w:pPr>
       <w:r>
         <w:rPr>
           <w:rFonts w:asciiTheme="minorHAnsi" w:hAnsiTheme="minorHAnsi" w:cstheme="minorHAnsi"/>
@@ -2943,178 +3028,13 @@
       <w:r>
         <w:rPr>
           <w:rFonts w:asciiTheme="minorHAnsi" w:hAnsiTheme="minorHAnsi" w:cstheme="minorHAnsi"/>
-          <w:b/>
-          <w:bCs/>
-          <w:szCs w:val="24"/>
-          <w:shd w:val="clear" w:color="auto" w:fill="FFFFFF"/>
-          <w:lang w:val="en-US" w:eastAsia="pt-BR"/>
-        </w:rPr>
-        <w:t>2 a 4 diagramas</w:t>
-      </w:r>
-      <w:r>
-        <w:rPr>
-          <w:rFonts w:asciiTheme="minorHAnsi" w:hAnsiTheme="minorHAnsi" w:cstheme="minorHAnsi"/>
-          <w:szCs w:val="24"/>
-          <w:shd w:val="clear" w:color="auto" w:fill="FFFFFF"/>
-          <w:lang w:val="en-US" w:eastAsia="pt-BR"/>
-        </w:rPr>
-        <w:t>.</w:t>
-      </w:r>
-    </w:p>
-    <w:p>
-      <w:pPr>
-        <w:rPr>
-          <w:rFonts w:asciiTheme="minorHAnsi" w:hAnsiTheme="minorHAnsi" w:cstheme="minorHAnsi"/>
-          <w:szCs w:val="24"/>
-        </w:rPr>
-      </w:pPr>
-    </w:p>
-    <w:p>
-      <w:pPr>
-        <w:pStyle w:val="Ttulo2"/>
-        <w:rPr>
-          <w:rFonts w:asciiTheme="minorHAnsi" w:hAnsiTheme="minorHAnsi" w:cstheme="minorHAnsi"/>
-        </w:rPr>
-      </w:pPr>
-      <w:r>
-        <w:rPr>
-          <w:rFonts w:asciiTheme="minorHAnsi" w:hAnsiTheme="minorHAnsi" w:cstheme="minorHAnsi"/>
-        </w:rPr>
-        <w:t>Protótipo</w:t>
-      </w:r>
-    </w:p>
-    <w:p>
-      <w:pPr>
-        <w:rPr>
-          <w:rFonts w:asciiTheme="minorHAnsi" w:hAnsiTheme="minorHAnsi" w:cstheme="minorHAnsi"/>
-          <w:szCs w:val="24"/>
-          <w:lang w:val="en-US" w:eastAsia="pt-BR"/>
-        </w:rPr>
-      </w:pPr>
-      <w:r>
-        <w:rPr>
-          <w:rFonts w:asciiTheme="minorHAnsi" w:hAnsiTheme="minorHAnsi" w:cstheme="minorHAnsi"/>
-          <w:b/>
-          <w:szCs w:val="24"/>
-        </w:rPr>
-        <w:t>OBRIGATORIO</w:t>
-      </w:r>
-      <w:r>
-        <w:rPr>
-          <w:rFonts w:asciiTheme="minorHAnsi" w:hAnsiTheme="minorHAnsi" w:cstheme="minorHAnsi"/>
-          <w:szCs w:val="24"/>
-        </w:rPr>
-        <w:t xml:space="preserve"> </w:t>
-      </w:r>
-      <w:r>
-        <w:rPr>
-          <w:rFonts w:asciiTheme="minorHAnsi" w:hAnsiTheme="minorHAnsi" w:cstheme="minorHAnsi"/>
-          <w:b/>
-          <w:szCs w:val="24"/>
-        </w:rPr>
-        <w:t>DESENVOLVER DOCUMENTAÇÃO</w:t>
-      </w:r>
-      <w:r>
-        <w:rPr>
-          <w:rFonts w:asciiTheme="minorHAnsi" w:hAnsiTheme="minorHAnsi" w:cstheme="minorHAnsi"/>
-          <w:szCs w:val="24"/>
-        </w:rPr>
-        <w:t xml:space="preserve"> </w:t>
-      </w:r>
-      <w:r>
-        <w:rPr>
-          <w:rFonts w:asciiTheme="minorHAnsi" w:hAnsiTheme="minorHAnsi" w:cstheme="minorHAnsi"/>
-          <w:b/>
-          <w:bCs/>
-          <w:szCs w:val="24"/>
-          <w:shd w:val="clear" w:color="auto" w:fill="FFFFFF"/>
-          <w:lang w:val="en-US" w:eastAsia="pt-BR"/>
-        </w:rPr>
-        <w:t xml:space="preserve">5 telas </w:t>
-      </w:r>
-    </w:p>
-    <w:p>
-      <w:pPr>
-        <w:ind w:firstLine="0"/>
-        <w:rPr>
-          <w:rFonts w:asciiTheme="minorHAnsi" w:hAnsiTheme="minorHAnsi" w:cstheme="minorHAnsi"/>
-          <w:szCs w:val="24"/>
-          <w:lang w:val="en-US" w:eastAsia="pt-BR"/>
-        </w:rPr>
-      </w:pPr>
-    </w:p>
-    <w:p>
-      <w:pPr>
-        <w:rPr>
-          <w:rFonts w:asciiTheme="minorHAnsi" w:hAnsiTheme="minorHAnsi" w:cstheme="minorHAnsi"/>
-          <w:szCs w:val="24"/>
-          <w:lang w:val="en-US" w:eastAsia="pt-BR"/>
-        </w:rPr>
-      </w:pPr>
-    </w:p>
-    <w:p>
-      <w:pPr>
-        <w:pStyle w:val="Ttulo1"/>
-        <w:rPr>
-          <w:rFonts w:asciiTheme="minorHAnsi" w:hAnsiTheme="minorHAnsi" w:cstheme="minorHAnsi"/>
-        </w:rPr>
-      </w:pPr>
-      <w:bookmarkStart w:id="5" w:name="_Toc96678218"/>
-      <w:r>
-        <w:rPr>
-          <w:rFonts w:asciiTheme="minorHAnsi" w:hAnsiTheme="minorHAnsi" w:cstheme="minorHAnsi"/>
-        </w:rPr>
-        <w:t>CONSIDERAÇÕES FINAIS</w:t>
-      </w:r>
-      <w:bookmarkEnd w:id="5"/>
-    </w:p>
-    <w:p>
-      <w:pPr>
-        <w:rPr>
-          <w:rFonts w:asciiTheme="minorHAnsi" w:hAnsiTheme="minorHAnsi" w:cstheme="minorHAnsi"/>
-          <w:szCs w:val="24"/>
-        </w:rPr>
-      </w:pPr>
-      <w:r>
-        <w:rPr>
-          <w:rFonts w:asciiTheme="minorHAnsi" w:hAnsiTheme="minorHAnsi" w:cstheme="minorHAnsi"/>
-          <w:b/>
-          <w:szCs w:val="24"/>
-        </w:rPr>
-        <w:t>OBRIGATORIO</w:t>
-      </w:r>
-      <w:r>
-        <w:rPr>
-          <w:rFonts w:asciiTheme="minorHAnsi" w:hAnsiTheme="minorHAnsi" w:cstheme="minorHAnsi"/>
-          <w:szCs w:val="24"/>
-        </w:rPr>
-        <w:t xml:space="preserve"> </w:t>
-      </w:r>
-      <w:r>
-        <w:rPr>
-          <w:rFonts w:asciiTheme="minorHAnsi" w:hAnsiTheme="minorHAnsi" w:cstheme="minorHAnsi"/>
-          <w:b/>
-          <w:szCs w:val="24"/>
-        </w:rPr>
-        <w:t>DESENVOLVER DOCUMENTAÇÃO</w:t>
-      </w:r>
-      <w:r>
-        <w:rPr>
-          <w:rFonts w:asciiTheme="minorHAnsi" w:hAnsiTheme="minorHAnsi" w:cstheme="minorHAnsi"/>
-          <w:szCs w:val="24"/>
-        </w:rPr>
-        <w:t xml:space="preserve"> </w:t>
-      </w:r>
-      <w:r>
-        <w:rPr>
-          <w:rFonts w:asciiTheme="minorHAnsi" w:hAnsiTheme="minorHAnsi" w:cstheme="minorHAnsi"/>
           <w:szCs w:val="24"/>
         </w:rPr>
         <w:t>Parte final do texto na qual são apresentadas as conclusões correspondentes aos objetivos propostos na parte introdutória do trabalho.</w:t>
       </w:r>
     </w:p>
     <w:sectPr>
-      <w:headerReference w:type="default" r:id="rId13"/>
+      <w:headerReference w:type="default" r:id="rId15"/>
       <w:pgSz w:w="11906" w:h="16838"/>
       <w:pgMar w:top="1701" w:right="1134" w:bottom="1134" w:left="1701" w:header="709" w:footer="709" w:gutter="0"/>
       <w:cols w:space="708"/>
@@ -3180,7 +3100,7 @@
       <w:fldChar w:fldCharType="separate"/>
     </w:r>
     <w:r>
-      <w:t>8</w:t>
+      <w:t>9</w:t>
     </w:r>
     <w:r>
       <w:fldChar w:fldCharType="end"/>
@@ -3330,7 +3250,7 @@
             </wp:anchor>
           </w:drawing>
         </mc:Choice>
-        <mc:Fallback xmlns:w16="http://schemas.microsoft.com/office/word/2018/wordml" xmlns:w16cid="http://schemas.microsoft.com/office/word/2016/wordml/cid" xmlns:w16cex="http://schemas.microsoft.com/office/word/2018/wordml/cex" xmlns:am3d="http://schemas.microsoft.com/office/drawing/2017/model3d" xmlns:aink="http://schemas.microsoft.com/office/drawing/2016/ink" xmlns:cx8="http://schemas.microsoft.com/office/drawing/2016/5/14/chartex" xmlns:cx7="http://schemas.microsoft.com/office/drawing/2016/5/13/chartex" xmlns:cx6="http://schemas.microsoft.com/office/drawing/2016/5/12/chartex" xmlns:cx5="http://schemas.microsoft.com/office/drawing/2016/5/11/chartex" xmlns:cx4="http://schemas.microsoft.com/office/drawing/2016/5/10/chartex" xmlns:cx3="http://schemas.microsoft.com/office/drawing/2016/5/9/chartex" xmlns:cx2="http://schemas.microsoft.com/office/drawing/2015/10/21/chartex">
+        <mc:Fallback xmlns:cx2="http://schemas.microsoft.com/office/drawing/2015/10/21/chartex" xmlns:cx3="http://schemas.microsoft.com/office/drawing/2016/5/9/chartex" xmlns:cx4="http://schemas.microsoft.com/office/drawing/2016/5/10/chartex" xmlns:cx5="http://schemas.microsoft.com/office/drawing/2016/5/11/chartex" xmlns:cx6="http://schemas.microsoft.com/office/drawing/2016/5/12/chartex" xmlns:cx7="http://schemas.microsoft.com/office/drawing/2016/5/13/chartex" xmlns:cx8="http://schemas.microsoft.com/office/drawing/2016/5/14/chartex" xmlns:aink="http://schemas.microsoft.com/office/drawing/2016/ink" xmlns:am3d="http://schemas.microsoft.com/office/drawing/2017/model3d" xmlns:w16cex="http://schemas.microsoft.com/office/word/2018/wordml/cex" xmlns:w16cid="http://schemas.microsoft.com/office/word/2016/wordml/cid" xmlns:w16="http://schemas.microsoft.com/office/word/2018/wordml">
           <w:pict>
             <v:shapetype w14:anchorId="30A4ACA9" id="_x0000_t32" coordsize="21600,21600" o:spt="32" o:oned="t" path="m,l21600,21600e" filled="f">
               <v:path arrowok="t" fillok="f" o:connecttype="none"/>
@@ -3377,7 +3297,7 @@
             </wp:inline>
           </w:drawing>
         </mc:Choice>
-        <mc:Fallback xmlns:w16="http://schemas.microsoft.com/office/word/2018/wordml" xmlns:w16cid="http://schemas.microsoft.com/office/word/2016/wordml/cid" xmlns:w16cex="http://schemas.microsoft.com/office/word/2018/wordml/cex" xmlns:am3d="http://schemas.microsoft.com/office/drawing/2017/model3d" xmlns:aink="http://schemas.microsoft.com/office/drawing/2016/ink" xmlns:cx8="http://schemas.microsoft.com/office/drawing/2016/5/14/chartex" xmlns:cx7="http://schemas.microsoft.com/office/drawing/2016/5/13/chartex" xmlns:cx6="http://schemas.microsoft.com/office/drawing/2016/5/12/chartex" xmlns:cx5="http://schemas.microsoft.com/office/drawing/2016/5/11/chartex" xmlns:cx4="http://schemas.microsoft.com/office/drawing/2016/5/10/chartex" xmlns:cx3="http://schemas.microsoft.com/office/drawing/2016/5/9/chartex" xmlns:cx2="http://schemas.microsoft.com/office/drawing/2015/10/21/chartex">
+        <mc:Fallback xmlns:cx2="http://schemas.microsoft.com/office/drawing/2015/10/21/chartex" xmlns:cx3="http://schemas.microsoft.com/office/drawing/2016/5/9/chartex" xmlns:cx4="http://schemas.microsoft.com/office/drawing/2016/5/10/chartex" xmlns:cx5="http://schemas.microsoft.com/office/drawing/2016/5/11/chartex" xmlns:cx6="http://schemas.microsoft.com/office/drawing/2016/5/12/chartex" xmlns:cx7="http://schemas.microsoft.com/office/drawing/2016/5/13/chartex" xmlns:cx8="http://schemas.microsoft.com/office/drawing/2016/5/14/chartex" xmlns:aink="http://schemas.microsoft.com/office/drawing/2016/ink" xmlns:am3d="http://schemas.microsoft.com/office/drawing/2017/model3d" xmlns:w16cex="http://schemas.microsoft.com/office/word/2018/wordml/cex" xmlns:w16cid="http://schemas.microsoft.com/office/word/2016/wordml/cid" xmlns:w16="http://schemas.microsoft.com/office/word/2018/wordml">
           <w:pict>
             <v:group w14:anchorId="476563BB" id="Tela 56" o:spid="_x0000_s1026" editas="canvas" style="width:171pt;height:45pt;mso-position-horizontal-relative:char;mso-position-vertical-relative:line" coordsize="21717,5715" o:gfxdata="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">
               <v:shapetype id="_x0000_t75" coordsize="21600,21600" o:spt="75" o:preferrelative="t" path="m@4@5l@4@11@9@11@9@5xe" filled="f" stroked="f">
@@ -6754,7 +6674,7 @@
 </file>
 
 <file path=customXml/itemProps1.xml><?xml version="1.0" encoding="utf-8"?>
-<ds:datastoreItem xmlns:ds="http://schemas.openxmlformats.org/officeDocument/2006/customXml" ds:itemID="{6601EBCD-0CC4-47EE-8D22-4431B7075DB9}">
+<ds:datastoreItem xmlns:ds="http://schemas.openxmlformats.org/officeDocument/2006/customXml" ds:itemID="{AA6C3F6B-4597-4834-951C-1C947C0FA26B}">
   <ds:schemaRefs>
     <ds:schemaRef ds:uri="http://schemas.openxmlformats.org/officeDocument/2006/bibliography"/>
   </ds:schemaRefs>

</xml_diff>

<commit_message>
Fim CRUD Cliente, inicio CRUD Funcionario
</commit_message>
<xml_diff>
--- a/DocumentoTrabalho.docx
+++ b/DocumentoTrabalho.docx
@@ -3201,8 +3201,9 @@
       <w:r>
         <w:rPr>
           <w:rFonts w:asciiTheme="minorHAnsi" w:hAnsiTheme="minorHAnsi" w:cstheme="minorHAnsi"/>
-          <w:szCs w:val="24"/>
-          <w:lang w:val="en-US" w:eastAsia="pt-BR"/>
+          <w:noProof/>
+          <w:szCs w:val="24"/>
+          <w:lang w:eastAsia="pt-BR"/>
         </w:rPr>
         <w:drawing>
           <wp:inline distT="0" distB="0" distL="0" distR="0" wp14:anchorId="7224B889" wp14:editId="541C8DDE">
@@ -3253,8 +3254,9 @@
       <w:r>
         <w:rPr>
           <w:rFonts w:asciiTheme="minorHAnsi" w:hAnsiTheme="minorHAnsi" w:cstheme="minorHAnsi"/>
-          <w:szCs w:val="24"/>
-          <w:lang w:val="en-US" w:eastAsia="pt-BR"/>
+          <w:noProof/>
+          <w:szCs w:val="24"/>
+          <w:lang w:eastAsia="pt-BR"/>
         </w:rPr>
         <w:drawing>
           <wp:inline distT="0" distB="0" distL="0" distR="0" wp14:anchorId="123EF38D" wp14:editId="3F8421CA">
@@ -3292,6 +3294,111 @@
           </wp:inline>
         </w:drawing>
       </w:r>
+    </w:p>
+    <w:p>
+      <w:pPr>
+        <w:ind w:firstLine="0"/>
+        <w:rPr>
+          <w:rFonts w:asciiTheme="minorHAnsi" w:hAnsiTheme="minorHAnsi" w:cstheme="minorHAnsi"/>
+          <w:szCs w:val="24"/>
+          <w:lang w:val="en-US" w:eastAsia="pt-BR"/>
+        </w:rPr>
+      </w:pPr>
+      <w:r>
+        <w:rPr>
+          <w:rFonts w:asciiTheme="minorHAnsi" w:hAnsiTheme="minorHAnsi" w:cstheme="minorHAnsi"/>
+          <w:szCs w:val="24"/>
+          <w:lang w:val="en-US" w:eastAsia="pt-BR"/>
+        </w:rPr>
+        <w:lastRenderedPageBreak/>
+        <w:drawing>
+          <wp:inline distT="0" distB="0" distL="0" distR="0" wp14:anchorId="7851815C" wp14:editId="106E405C">
+            <wp:extent cx="3803650" cy="2705100"/>
+            <wp:effectExtent l="0" t="0" r="6350" b="0"/>
+            <wp:docPr id="8" name="Imagem 8"/>
+            <wp:cNvGraphicFramePr>
+              <a:graphicFrameLocks xmlns:a="http://schemas.openxmlformats.org/drawingml/2006/main" noChangeAspect="1"/>
+            </wp:cNvGraphicFramePr>
+            <a:graphic xmlns:a="http://schemas.openxmlformats.org/drawingml/2006/main">
+              <a:graphicData uri="http://schemas.openxmlformats.org/drawingml/2006/picture">
+                <pic:pic xmlns:pic="http://schemas.openxmlformats.org/drawingml/2006/picture">
+                  <pic:nvPicPr>
+                    <pic:cNvPr id="1" name=""/>
+                    <pic:cNvPicPr/>
+                  </pic:nvPicPr>
+                  <pic:blipFill>
+                    <a:blip r:embed="rId22"/>
+                    <a:stretch>
+                      <a:fillRect/>
+                    </a:stretch>
+                  </pic:blipFill>
+                  <pic:spPr>
+                    <a:xfrm>
+                      <a:off x="0" y="0"/>
+                      <a:ext cx="3821644" cy="2717897"/>
+                    </a:xfrm>
+                    <a:prstGeom prst="rect">
+                      <a:avLst/>
+                    </a:prstGeom>
+                  </pic:spPr>
+                </pic:pic>
+              </a:graphicData>
+            </a:graphic>
+          </wp:inline>
+        </w:drawing>
+      </w:r>
+    </w:p>
+    <w:p>
+      <w:pPr>
+        <w:ind w:firstLine="0"/>
+        <w:rPr>
+          <w:rFonts w:asciiTheme="minorHAnsi" w:hAnsiTheme="minorHAnsi" w:cstheme="minorHAnsi"/>
+          <w:szCs w:val="24"/>
+          <w:lang w:val="en-US" w:eastAsia="pt-BR"/>
+        </w:rPr>
+      </w:pPr>
+      <w:r>
+        <w:rPr>
+          <w:rFonts w:asciiTheme="minorHAnsi" w:hAnsiTheme="minorHAnsi" w:cstheme="minorHAnsi"/>
+          <w:szCs w:val="24"/>
+          <w:lang w:val="en-US" w:eastAsia="pt-BR"/>
+        </w:rPr>
+        <w:drawing>
+          <wp:inline distT="0" distB="0" distL="0" distR="0" wp14:anchorId="49ED621B" wp14:editId="2545E8B7">
+            <wp:extent cx="3803650" cy="2660028"/>
+            <wp:effectExtent l="0" t="0" r="6350" b="6985"/>
+            <wp:docPr id="10" name="Imagem 10"/>
+            <wp:cNvGraphicFramePr>
+              <a:graphicFrameLocks xmlns:a="http://schemas.openxmlformats.org/drawingml/2006/main" noChangeAspect="1"/>
+            </wp:cNvGraphicFramePr>
+            <a:graphic xmlns:a="http://schemas.openxmlformats.org/drawingml/2006/main">
+              <a:graphicData uri="http://schemas.openxmlformats.org/drawingml/2006/picture">
+                <pic:pic xmlns:pic="http://schemas.openxmlformats.org/drawingml/2006/picture">
+                  <pic:nvPicPr>
+                    <pic:cNvPr id="1" name=""/>
+                    <pic:cNvPicPr/>
+                  </pic:nvPicPr>
+                  <pic:blipFill>
+                    <a:blip r:embed="rId23"/>
+                    <a:stretch>
+                      <a:fillRect/>
+                    </a:stretch>
+                  </pic:blipFill>
+                  <pic:spPr>
+                    <a:xfrm>
+                      <a:off x="0" y="0"/>
+                      <a:ext cx="3809646" cy="2664221"/>
+                    </a:xfrm>
+                    <a:prstGeom prst="rect">
+                      <a:avLst/>
+                    </a:prstGeom>
+                  </pic:spPr>
+                </pic:pic>
+              </a:graphicData>
+            </a:graphic>
+          </wp:inline>
+        </w:drawing>
+      </w:r>
       <w:bookmarkStart w:id="4" w:name="_GoBack"/>
       <w:bookmarkEnd w:id="4"/>
     </w:p>
@@ -3357,7 +3464,7 @@
       </w:r>
     </w:p>
     <w:sectPr>
-      <w:headerReference w:type="default" r:id="rId22"/>
+      <w:headerReference w:type="default" r:id="rId24"/>
       <w:pgSz w:w="11906" w:h="16838"/>
       <w:pgMar w:top="1701" w:right="1134" w:bottom="1134" w:left="1701" w:header="709" w:footer="709" w:gutter="0"/>
       <w:cols w:space="708"/>
@@ -3423,7 +3530,7 @@
       <w:fldChar w:fldCharType="separate"/>
     </w:r>
     <w:r>
-      <w:t>7</w:t>
+      <w:t>12</w:t>
     </w:r>
     <w:r>
       <w:fldChar w:fldCharType="end"/>
@@ -3573,7 +3680,7 @@
             </wp:anchor>
           </w:drawing>
         </mc:Choice>
-        <mc:Fallback xmlns:w16="http://schemas.microsoft.com/office/word/2018/wordml" xmlns:w16cid="http://schemas.microsoft.com/office/word/2016/wordml/cid" xmlns:w16cex="http://schemas.microsoft.com/office/word/2018/wordml/cex" xmlns:am3d="http://schemas.microsoft.com/office/drawing/2017/model3d" xmlns:aink="http://schemas.microsoft.com/office/drawing/2016/ink" xmlns:cx8="http://schemas.microsoft.com/office/drawing/2016/5/14/chartex" xmlns:cx7="http://schemas.microsoft.com/office/drawing/2016/5/13/chartex" xmlns:cx6="http://schemas.microsoft.com/office/drawing/2016/5/12/chartex" xmlns:cx5="http://schemas.microsoft.com/office/drawing/2016/5/11/chartex" xmlns:cx4="http://schemas.microsoft.com/office/drawing/2016/5/10/chartex" xmlns:cx3="http://schemas.microsoft.com/office/drawing/2016/5/9/chartex" xmlns:cx2="http://schemas.microsoft.com/office/drawing/2015/10/21/chartex">
+        <mc:Fallback xmlns:cx2="http://schemas.microsoft.com/office/drawing/2015/10/21/chartex" xmlns:cx3="http://schemas.microsoft.com/office/drawing/2016/5/9/chartex" xmlns:cx4="http://schemas.microsoft.com/office/drawing/2016/5/10/chartex" xmlns:cx5="http://schemas.microsoft.com/office/drawing/2016/5/11/chartex" xmlns:cx6="http://schemas.microsoft.com/office/drawing/2016/5/12/chartex" xmlns:cx7="http://schemas.microsoft.com/office/drawing/2016/5/13/chartex" xmlns:cx8="http://schemas.microsoft.com/office/drawing/2016/5/14/chartex" xmlns:aink="http://schemas.microsoft.com/office/drawing/2016/ink" xmlns:am3d="http://schemas.microsoft.com/office/drawing/2017/model3d" xmlns:w16cex="http://schemas.microsoft.com/office/word/2018/wordml/cex" xmlns:w16cid="http://schemas.microsoft.com/office/word/2016/wordml/cid" xmlns:w16="http://schemas.microsoft.com/office/word/2018/wordml">
           <w:pict>
             <v:shapetype w14:anchorId="30A4ACA9" id="_x0000_t32" coordsize="21600,21600" o:spt="32" o:oned="t" path="m,l21600,21600e" filled="f">
               <v:path arrowok="t" fillok="f" o:connecttype="none"/>
@@ -3620,7 +3727,7 @@
             </wp:inline>
           </w:drawing>
         </mc:Choice>
-        <mc:Fallback xmlns:w16="http://schemas.microsoft.com/office/word/2018/wordml" xmlns:w16cid="http://schemas.microsoft.com/office/word/2016/wordml/cid" xmlns:w16cex="http://schemas.microsoft.com/office/word/2018/wordml/cex" xmlns:am3d="http://schemas.microsoft.com/office/drawing/2017/model3d" xmlns:aink="http://schemas.microsoft.com/office/drawing/2016/ink" xmlns:cx8="http://schemas.microsoft.com/office/drawing/2016/5/14/chartex" xmlns:cx7="http://schemas.microsoft.com/office/drawing/2016/5/13/chartex" xmlns:cx6="http://schemas.microsoft.com/office/drawing/2016/5/12/chartex" xmlns:cx5="http://schemas.microsoft.com/office/drawing/2016/5/11/chartex" xmlns:cx4="http://schemas.microsoft.com/office/drawing/2016/5/10/chartex" xmlns:cx3="http://schemas.microsoft.com/office/drawing/2016/5/9/chartex" xmlns:cx2="http://schemas.microsoft.com/office/drawing/2015/10/21/chartex">
+        <mc:Fallback xmlns:cx2="http://schemas.microsoft.com/office/drawing/2015/10/21/chartex" xmlns:cx3="http://schemas.microsoft.com/office/drawing/2016/5/9/chartex" xmlns:cx4="http://schemas.microsoft.com/office/drawing/2016/5/10/chartex" xmlns:cx5="http://schemas.microsoft.com/office/drawing/2016/5/11/chartex" xmlns:cx6="http://schemas.microsoft.com/office/drawing/2016/5/12/chartex" xmlns:cx7="http://schemas.microsoft.com/office/drawing/2016/5/13/chartex" xmlns:cx8="http://schemas.microsoft.com/office/drawing/2016/5/14/chartex" xmlns:aink="http://schemas.microsoft.com/office/drawing/2016/ink" xmlns:am3d="http://schemas.microsoft.com/office/drawing/2017/model3d" xmlns:w16cex="http://schemas.microsoft.com/office/word/2018/wordml/cex" xmlns:w16cid="http://schemas.microsoft.com/office/word/2016/wordml/cid" xmlns:w16="http://schemas.microsoft.com/office/word/2018/wordml">
           <w:pict>
             <v:group w14:anchorId="476563BB" id="Tela 56" o:spid="_x0000_s1026" editas="canvas" style="width:171pt;height:45pt;mso-position-horizontal-relative:char;mso-position-vertical-relative:line" coordsize="21717,5715" o:gfxdata="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">
               <v:shapetype id="_x0000_t75" coordsize="21600,21600" o:spt="75" o:preferrelative="t" path="m@4@5l@4@11@9@11@9@5xe" filled="f" stroked="f">
@@ -6997,7 +7104,7 @@
 </file>
 
 <file path=customXml/itemProps1.xml><?xml version="1.0" encoding="utf-8"?>
-<ds:datastoreItem xmlns:ds="http://schemas.openxmlformats.org/officeDocument/2006/customXml" ds:itemID="{A674663C-6FA3-4B3F-A50F-684911CEDBBA}">
+<ds:datastoreItem xmlns:ds="http://schemas.openxmlformats.org/officeDocument/2006/customXml" ds:itemID="{D377E8E8-22A1-47FE-A94F-D0C2DBC366D2}">
   <ds:schemaRefs>
     <ds:schemaRef ds:uri="http://schemas.openxmlformats.org/officeDocument/2006/bibliography"/>
   </ds:schemaRefs>

</xml_diff>